<commit_message>
Update to README with pointers to Github project page
</commit_message>
<xml_diff>
--- a/RR.docx
+++ b/RR.docx
@@ -3900,6 +3900,13 @@
       </w:hyperlink>
     </w:p>
     <w:p>
+      <w:pPr>
+        <w:pStyle w:val="Compact"/>
+        <w:numPr>
+          <w:numId w:val="7"/>
+          <w:ilvl w:val="0"/>
+        </w:numPr>
+      </w:pPr>
       <w:r>
         <w:t xml:space="preserve">You can find everything I showed here at:</w:t>
       </w:r>
@@ -3915,7 +3922,7 @@
 <file path=word/numbering.xml><?xml version="1.0" encoding="utf-8"?>
 <w:numbering xmlns:w="http://schemas.openxmlformats.org/wordprocessingml/2006/main">
   <w:abstractNum w:abstractNumId="0">
-    <w:nsid w:val="376f4d8d"/>
+    <w:nsid w:val="b7c4298b"/>
     <w:multiLevelType w:val="multilevel"/>
     <w:lvl w:ilvl="0">
       <w:numFmt w:val="bullet"/>
@@ -3996,7 +4003,7 @@
     </w:lvl>
   </w:abstractNum>
   <w:abstractNum w:abstractNumId="2">
-    <w:nsid w:val="b0f6c842"/>
+    <w:nsid w:val="191b1d28"/>
     <w:multiLevelType w:val="multilevel"/>
     <w:lvl w:ilvl="0">
       <w:numFmt w:val="bullet"/>
@@ -4077,7 +4084,7 @@
     </w:lvl>
   </w:abstractNum>
   <w:abstractNum w:abstractNumId="3">
-    <w:nsid w:val="2f5eff14"/>
+    <w:nsid w:val="38050d87"/>
     <w:multiLevelType w:val="multilevel"/>
     <w:lvl w:ilvl="0">
       <w:start w:val="1"/>

</xml_diff>

<commit_message>
Update prior to talk
</commit_message>
<xml_diff>
--- a/RR.docx
+++ b/RR.docx
@@ -59,7 +59,7 @@
         <w:pStyle w:val="Date"/>
       </w:pPr>
       <w:r>
-        <w:t xml:space="preserve">10/9/2014</w:t>
+        <w:t xml:space="preserve">15/9/2014</w:t>
       </w:r>
     </w:p>
     <w:bookmarkStart w:id="21" w:name="introduction"/>
@@ -3910,6 +3910,17 @@
       <w:r>
         <w:t xml:space="preserve">You can find everything I showed here at:</w:t>
       </w:r>
+      <w:r>
+        <w:t xml:space="preserve"> </w:t>
+      </w:r>
+      <w:hyperlink r:id="rId44">
+        <w:r>
+          <w:rPr>
+            <w:rStyle w:val="Link"/>
+          </w:rPr>
+          <w:t xml:space="preserve">http://github.io/tverbeiren/ReproducibleDataAnalysis/</w:t>
+        </w:r>
+      </w:hyperlink>
     </w:p>
   </w:body>
 </w:document>
@@ -3922,7 +3933,7 @@
 <file path=word/numbering.xml><?xml version="1.0" encoding="utf-8"?>
 <w:numbering xmlns:w="http://schemas.openxmlformats.org/wordprocessingml/2006/main">
   <w:abstractNum w:abstractNumId="0">
-    <w:nsid w:val="b7c4298b"/>
+    <w:nsid w:val="71dfb955"/>
     <w:multiLevelType w:val="multilevel"/>
     <w:lvl w:ilvl="0">
       <w:numFmt w:val="bullet"/>
@@ -4003,7 +4014,7 @@
     </w:lvl>
   </w:abstractNum>
   <w:abstractNum w:abstractNumId="2">
-    <w:nsid w:val="191b1d28"/>
+    <w:nsid w:val="6f6ffc18"/>
     <w:multiLevelType w:val="multilevel"/>
     <w:lvl w:ilvl="0">
       <w:numFmt w:val="bullet"/>
@@ -4084,7 +4095,7 @@
     </w:lvl>
   </w:abstractNum>
   <w:abstractNum w:abstractNumId="3">
-    <w:nsid w:val="38050d87"/>
+    <w:nsid w:val="50375abc"/>
     <w:multiLevelType w:val="multilevel"/>
     <w:lvl w:ilvl="0">
       <w:start w:val="1"/>

</xml_diff>

<commit_message>
Corrected pointer to Github
</commit_message>
<xml_diff>
--- a/RR.docx
+++ b/RR.docx
@@ -2926,7 +2926,7 @@
               <w:rPr>
                 <w:b/>
               </w:rPr>
-              <w:t xml:space="preserve">405</w:t>
+              <w:t xml:space="preserve">410</w:t>
             </w:r>
           </w:p>
         </w:tc>
@@ -3239,7 +3239,7 @@
               <w:rPr>
                 <w:b/>
               </w:rPr>
-              <w:t xml:space="preserve">404</w:t>
+              <w:t xml:space="preserve">409</w:t>
             </w:r>
           </w:p>
         </w:tc>
@@ -3933,7 +3933,7 @@
 <file path=word/numbering.xml><?xml version="1.0" encoding="utf-8"?>
 <w:numbering xmlns:w="http://schemas.openxmlformats.org/wordprocessingml/2006/main">
   <w:abstractNum w:abstractNumId="0">
-    <w:nsid w:val="71dfb955"/>
+    <w:nsid w:val="f8001623"/>
     <w:multiLevelType w:val="multilevel"/>
     <w:lvl w:ilvl="0">
       <w:numFmt w:val="bullet"/>
@@ -4014,7 +4014,7 @@
     </w:lvl>
   </w:abstractNum>
   <w:abstractNum w:abstractNumId="2">
-    <w:nsid w:val="6f6ffc18"/>
+    <w:nsid w:val="53c61550"/>
     <w:multiLevelType w:val="multilevel"/>
     <w:lvl w:ilvl="0">
       <w:numFmt w:val="bullet"/>
@@ -4095,7 +4095,7 @@
     </w:lvl>
   </w:abstractNum>
   <w:abstractNum w:abstractNumId="3">
-    <w:nsid w:val="50375abc"/>
+    <w:nsid w:val="1eae6e67"/>
     <w:multiLevelType w:val="multilevel"/>
     <w:lvl w:ilvl="0">
       <w:start w:val="1"/>

</xml_diff>